<commit_message>
Alterado Documento Requisitos Funcionais
</commit_message>
<xml_diff>
--- a/Documentacao/Levantamento de Reqisitos/01Levantamento de Reqisitos final.docx
+++ b/Documentacao/Levantamento de Reqisitos/01Levantamento de Reqisitos final.docx
@@ -512,8 +512,16 @@
       <w:pPr>
         <w:pStyle w:val="Ttulo2"/>
       </w:pPr>
-      <w:r>
-        <w:t>RF004 Listar vagas</w:t>
+      <w:proofErr w:type="gramStart"/>
+      <w:r>
+        <w:t>RF004 Listar</w:t>
+      </w:r>
+      <w:proofErr w:type="gramEnd"/>
+      <w:r>
+        <w:t xml:space="preserve"> vagas</w:t>
+      </w:r>
+      <w:r>
+        <w:t xml:space="preserve"> em aberto</w:t>
       </w:r>
     </w:p>
     <w:p>
@@ -591,8 +599,19 @@
       <w:pPr>
         <w:pStyle w:val="Ttulo2"/>
       </w:pPr>
-      <w:r>
-        <w:t>RF010 Alterar dados de cadastro</w:t>
+      <w:proofErr w:type="gramStart"/>
+      <w:r>
+        <w:t>RF010 Alterar</w:t>
+      </w:r>
+      <w:proofErr w:type="gramEnd"/>
+      <w:r>
+        <w:t xml:space="preserve"> dados d</w:t>
+      </w:r>
+      <w:r>
+        <w:t>o</w:t>
+      </w:r>
+      <w:r>
+        <w:t xml:space="preserve"> cadastro</w:t>
       </w:r>
     </w:p>
     <w:p>
@@ -615,19 +634,24 @@
     </w:p>
     <w:p>
       <w:r>
-        <w:t>O candidato recebera um retorno em seu e-mail do encerramento da vaga.</w:t>
+        <w:t>O candidato recebera um retorno em seu e-mail d</w:t>
+      </w:r>
+      <w:bookmarkStart w:id="1" w:name="_GoBack"/>
+      <w:bookmarkEnd w:id="1"/>
+      <w:r>
+        <w:t>o encerramento da vaga.</w:t>
       </w:r>
     </w:p>
     <w:p>
       <w:pPr>
         <w:pStyle w:val="Ttulo1"/>
       </w:pPr>
-      <w:bookmarkStart w:id="1" w:name="_Ref70049575"/>
+      <w:bookmarkStart w:id="2" w:name="_Ref70049575"/>
       <w:r>
         <w:lastRenderedPageBreak/>
         <w:t>Requisitos Não Funcionais</w:t>
       </w:r>
-      <w:bookmarkEnd w:id="1"/>
+      <w:bookmarkEnd w:id="2"/>
     </w:p>
     <w:p>
       <w:pPr>
@@ -674,12 +698,7 @@
         <w:t>ackup</w:t>
       </w:r>
       <w:r>
-        <w:t xml:space="preserve"> será</w:t>
-      </w:r>
-      <w:bookmarkStart w:id="2" w:name="_GoBack"/>
-      <w:bookmarkEnd w:id="2"/>
-      <w:r>
-        <w:t xml:space="preserve"> feito automaticamente.</w:t>
+        <w:t xml:space="preserve"> será feito automaticamente.</w:t>
       </w:r>
     </w:p>
     <w:p>

</xml_diff>